<commit_message>
Update V2.1.1  Project Management Plan.docx
</commit_message>
<xml_diff>
--- a/docs/Project Plan/V2.1.1  Project Management Plan.docx
+++ b/docs/Project Plan/V2.1.1  Project Management Plan.docx
@@ -4353,6 +4353,212 @@
               <w:bottom w:val="single" w:sz="4" w:space="0" w:color="000000"/>
               <w:right w:val="single" w:sz="4" w:space="0" w:color="000000"/>
             </w:tcBorders>
+            <w:shd w:val="clear" w:color="auto" w:fill="92D050"/>
+            <w:tcMar>
+              <w:top w:w="0" w:type="dxa"/>
+              <w:left w:w="0" w:type="dxa"/>
+              <w:bottom w:w="0" w:type="dxa"/>
+              <w:right w:w="0" w:type="dxa"/>
+            </w:tcMar>
+            <w:vAlign w:val="center"/>
+          </w:tcPr>
+          <w:p>
+            <w:pPr>
+              <w:pStyle w:val="TableParagraph"/>
+              <w:ind w:left="0"/>
+              <w:rPr>
+                <w:sz w:val="20"/>
+                <w:szCs w:val="20"/>
+              </w:rPr>
+            </w:pPr>
+            <w:r>
+              <w:rPr>
+                <w:sz w:val="20"/>
+                <w:szCs w:val="20"/>
+              </w:rPr>
+              <w:t xml:space="preserve">  2.</w:t>
+            </w:r>
+            <w:r>
+              <w:rPr>
+                <w:sz w:val="20"/>
+                <w:szCs w:val="20"/>
+              </w:rPr>
+              <w:t>1.1</w:t>
+            </w:r>
+          </w:p>
+        </w:tc>
+        <w:tc>
+          <w:tcPr>
+            <w:tcW w:w="1553" w:type="dxa"/>
+            <w:tcBorders>
+              <w:top w:val="single" w:sz="4" w:space="0" w:color="000000"/>
+              <w:left w:val="single" w:sz="4" w:space="0" w:color="000000"/>
+              <w:bottom w:val="single" w:sz="4" w:space="0" w:color="000000"/>
+              <w:right w:val="single" w:sz="4" w:space="0" w:color="000000"/>
+            </w:tcBorders>
+            <w:shd w:val="clear" w:color="auto" w:fill="92D050"/>
+            <w:tcMar>
+              <w:top w:w="0" w:type="dxa"/>
+              <w:left w:w="0" w:type="dxa"/>
+              <w:bottom w:w="0" w:type="dxa"/>
+              <w:right w:w="0" w:type="dxa"/>
+            </w:tcMar>
+            <w:vAlign w:val="center"/>
+          </w:tcPr>
+          <w:p>
+            <w:pPr>
+              <w:pStyle w:val="TableParagraph"/>
+              <w:ind w:left="0"/>
+              <w:rPr>
+                <w:sz w:val="20"/>
+                <w:szCs w:val="20"/>
+              </w:rPr>
+            </w:pPr>
+            <w:r>
+              <w:rPr>
+                <w:sz w:val="20"/>
+                <w:szCs w:val="20"/>
+              </w:rPr>
+              <w:t xml:space="preserve">  Group #3 </w:t>
+            </w:r>
+          </w:p>
+        </w:tc>
+        <w:tc>
+          <w:tcPr>
+            <w:tcW w:w="1553" w:type="dxa"/>
+            <w:tcBorders>
+              <w:top w:val="single" w:sz="4" w:space="0" w:color="000000"/>
+              <w:left w:val="single" w:sz="4" w:space="0" w:color="000000"/>
+              <w:bottom w:val="single" w:sz="4" w:space="0" w:color="000000"/>
+              <w:right w:val="single" w:sz="4" w:space="0" w:color="000000"/>
+            </w:tcBorders>
+            <w:shd w:val="clear" w:color="auto" w:fill="92D050"/>
+            <w:tcMar>
+              <w:top w:w="0" w:type="dxa"/>
+              <w:left w:w="0" w:type="dxa"/>
+              <w:bottom w:w="0" w:type="dxa"/>
+              <w:right w:w="0" w:type="dxa"/>
+            </w:tcMar>
+            <w:vAlign w:val="center"/>
+          </w:tcPr>
+          <w:p>
+            <w:pPr>
+              <w:pStyle w:val="TableParagraph"/>
+              <w:ind w:left="0"/>
+              <w:rPr>
+                <w:sz w:val="20"/>
+                <w:szCs w:val="20"/>
+              </w:rPr>
+            </w:pPr>
+            <w:r>
+              <w:rPr>
+                <w:sz w:val="20"/>
+                <w:szCs w:val="20"/>
+              </w:rPr>
+              <w:t xml:space="preserve">  16-04-2022</w:t>
+            </w:r>
+          </w:p>
+        </w:tc>
+        <w:tc>
+          <w:tcPr>
+            <w:tcW w:w="2708" w:type="dxa"/>
+            <w:tcBorders>
+              <w:top w:val="single" w:sz="4" w:space="0" w:color="000000"/>
+              <w:left w:val="single" w:sz="4" w:space="0" w:color="000000"/>
+              <w:bottom w:val="single" w:sz="4" w:space="0" w:color="000000"/>
+              <w:right w:val="single" w:sz="4" w:space="0" w:color="000000"/>
+            </w:tcBorders>
+            <w:shd w:val="clear" w:color="auto" w:fill="92D050"/>
+            <w:tcMar>
+              <w:top w:w="0" w:type="dxa"/>
+              <w:left w:w="0" w:type="dxa"/>
+              <w:bottom w:w="0" w:type="dxa"/>
+              <w:right w:w="0" w:type="dxa"/>
+            </w:tcMar>
+            <w:vAlign w:val="center"/>
+          </w:tcPr>
+          <w:p>
+            <w:pPr>
+              <w:pStyle w:val="TableParagraph"/>
+              <w:ind w:left="0"/>
+              <w:rPr>
+                <w:sz w:val="20"/>
+                <w:szCs w:val="20"/>
+              </w:rPr>
+            </w:pPr>
+            <w:r>
+              <w:rPr>
+                <w:sz w:val="20"/>
+                <w:szCs w:val="20"/>
+              </w:rPr>
+              <w:t xml:space="preserve">  </w:t>
+            </w:r>
+            <w:r>
+              <w:rPr>
+                <w:sz w:val="20"/>
+                <w:szCs w:val="20"/>
+              </w:rPr>
+              <w:t>Improve Project Plan</w:t>
+            </w:r>
+          </w:p>
+        </w:tc>
+        <w:tc>
+          <w:tcPr>
+            <w:tcW w:w="1560" w:type="dxa"/>
+            <w:tcBorders>
+              <w:top w:val="single" w:sz="4" w:space="0" w:color="000000"/>
+              <w:left w:val="single" w:sz="4" w:space="0" w:color="000000"/>
+              <w:bottom w:val="single" w:sz="4" w:space="0" w:color="000000"/>
+              <w:right w:val="single" w:sz="4" w:space="0" w:color="000000"/>
+            </w:tcBorders>
+            <w:shd w:val="clear" w:color="auto" w:fill="92D050"/>
+            <w:tcMar>
+              <w:top w:w="0" w:type="dxa"/>
+              <w:left w:w="0" w:type="dxa"/>
+              <w:bottom w:w="0" w:type="dxa"/>
+              <w:right w:w="0" w:type="dxa"/>
+            </w:tcMar>
+            <w:vAlign w:val="center"/>
+          </w:tcPr>
+          <w:p>
+            <w:pPr>
+              <w:pStyle w:val="TableParagraph"/>
+              <w:ind w:left="0"/>
+              <w:rPr>
+                <w:sz w:val="20"/>
+                <w:szCs w:val="20"/>
+              </w:rPr>
+            </w:pPr>
+            <w:r>
+              <w:rPr>
+                <w:sz w:val="20"/>
+                <w:szCs w:val="20"/>
+              </w:rPr>
+              <w:t xml:space="preserve">  </w:t>
+            </w:r>
+            <w:r>
+              <w:rPr>
+                <w:sz w:val="20"/>
+                <w:szCs w:val="20"/>
+              </w:rPr>
+              <w:t>Final</w:t>
+            </w:r>
+          </w:p>
+        </w:tc>
+      </w:tr>
+      <w:tr>
+        <w:trPr>
+          <w:trHeight w:val="260"/>
+        </w:trPr>
+        <w:tc>
+          <w:tcPr>
+            <w:tcW w:w="1552" w:type="dxa"/>
+            <w:tcBorders>
+              <w:top w:val="single" w:sz="4" w:space="0" w:color="000000"/>
+              <w:left w:val="single" w:sz="4" w:space="0" w:color="000000"/>
+              <w:bottom w:val="single" w:sz="4" w:space="0" w:color="000000"/>
+              <w:right w:val="single" w:sz="4" w:space="0" w:color="000000"/>
+            </w:tcBorders>
             <w:shd w:val="clear" w:color="auto" w:fill="FFFFFF" w:themeFill="background1"/>
             <w:tcMar>
               <w:top w:w="0" w:type="dxa"/>
@@ -4376,14 +4582,7 @@
                 <w:sz w:val="20"/>
                 <w:szCs w:val="20"/>
               </w:rPr>
-              <w:t xml:space="preserve">  2.</w:t>
-            </w:r>
-            <w:r>
-              <w:rPr>
-                <w:sz w:val="20"/>
-                <w:szCs w:val="20"/>
-              </w:rPr>
-              <w:t>1.1</w:t>
+              <w:t xml:space="preserve">  2.1.1-0</w:t>
             </w:r>
           </w:p>
         </w:tc>
@@ -4491,14 +4690,7 @@
                 <w:sz w:val="20"/>
                 <w:szCs w:val="20"/>
               </w:rPr>
-              <w:t xml:space="preserve">  </w:t>
-            </w:r>
-            <w:r>
-              <w:rPr>
-                <w:sz w:val="20"/>
-                <w:szCs w:val="20"/>
-              </w:rPr>
-              <w:t>Improve Project Plan</w:t>
+              <w:t xml:space="preserve">  Draft Update Project Plan</w:t>
             </w:r>
           </w:p>
         </w:tc>
@@ -4512,198 +4704,6 @@
               <w:right w:val="single" w:sz="4" w:space="0" w:color="000000"/>
             </w:tcBorders>
             <w:shd w:val="clear" w:color="auto" w:fill="FFFFFF" w:themeFill="background1"/>
-            <w:tcMar>
-              <w:top w:w="0" w:type="dxa"/>
-              <w:left w:w="0" w:type="dxa"/>
-              <w:bottom w:w="0" w:type="dxa"/>
-              <w:right w:w="0" w:type="dxa"/>
-            </w:tcMar>
-            <w:vAlign w:val="center"/>
-          </w:tcPr>
-          <w:p>
-            <w:pPr>
-              <w:pStyle w:val="TableParagraph"/>
-              <w:ind w:left="0"/>
-              <w:rPr>
-                <w:sz w:val="20"/>
-                <w:szCs w:val="20"/>
-              </w:rPr>
-            </w:pPr>
-            <w:r>
-              <w:rPr>
-                <w:sz w:val="20"/>
-                <w:szCs w:val="20"/>
-              </w:rPr>
-              <w:t xml:space="preserve">  </w:t>
-            </w:r>
-            <w:r>
-              <w:rPr>
-                <w:sz w:val="20"/>
-                <w:szCs w:val="20"/>
-              </w:rPr>
-              <w:t>Final</w:t>
-            </w:r>
-          </w:p>
-        </w:tc>
-      </w:tr>
-      <w:tr>
-        <w:trPr>
-          <w:trHeight w:val="260"/>
-        </w:trPr>
-        <w:tc>
-          <w:tcPr>
-            <w:tcW w:w="1552" w:type="dxa"/>
-            <w:tcBorders>
-              <w:top w:val="single" w:sz="4" w:space="0" w:color="000000"/>
-              <w:left w:val="single" w:sz="4" w:space="0" w:color="000000"/>
-              <w:bottom w:val="single" w:sz="4" w:space="0" w:color="000000"/>
-              <w:right w:val="single" w:sz="4" w:space="0" w:color="000000"/>
-            </w:tcBorders>
-            <w:shd w:val="clear" w:color="auto" w:fill="92D050"/>
-            <w:tcMar>
-              <w:top w:w="0" w:type="dxa"/>
-              <w:left w:w="0" w:type="dxa"/>
-              <w:bottom w:w="0" w:type="dxa"/>
-              <w:right w:w="0" w:type="dxa"/>
-            </w:tcMar>
-            <w:vAlign w:val="center"/>
-          </w:tcPr>
-          <w:p>
-            <w:pPr>
-              <w:pStyle w:val="TableParagraph"/>
-              <w:ind w:left="0"/>
-              <w:rPr>
-                <w:sz w:val="20"/>
-                <w:szCs w:val="20"/>
-              </w:rPr>
-            </w:pPr>
-            <w:r>
-              <w:rPr>
-                <w:sz w:val="20"/>
-                <w:szCs w:val="20"/>
-              </w:rPr>
-              <w:t xml:space="preserve">  2.1.1-0</w:t>
-            </w:r>
-          </w:p>
-        </w:tc>
-        <w:tc>
-          <w:tcPr>
-            <w:tcW w:w="1553" w:type="dxa"/>
-            <w:tcBorders>
-              <w:top w:val="single" w:sz="4" w:space="0" w:color="000000"/>
-              <w:left w:val="single" w:sz="4" w:space="0" w:color="000000"/>
-              <w:bottom w:val="single" w:sz="4" w:space="0" w:color="000000"/>
-              <w:right w:val="single" w:sz="4" w:space="0" w:color="000000"/>
-            </w:tcBorders>
-            <w:shd w:val="clear" w:color="auto" w:fill="92D050"/>
-            <w:tcMar>
-              <w:top w:w="0" w:type="dxa"/>
-              <w:left w:w="0" w:type="dxa"/>
-              <w:bottom w:w="0" w:type="dxa"/>
-              <w:right w:w="0" w:type="dxa"/>
-            </w:tcMar>
-            <w:vAlign w:val="center"/>
-          </w:tcPr>
-          <w:p>
-            <w:pPr>
-              <w:pStyle w:val="TableParagraph"/>
-              <w:ind w:left="0"/>
-              <w:rPr>
-                <w:sz w:val="20"/>
-                <w:szCs w:val="20"/>
-              </w:rPr>
-            </w:pPr>
-            <w:r>
-              <w:rPr>
-                <w:sz w:val="20"/>
-                <w:szCs w:val="20"/>
-              </w:rPr>
-              <w:t xml:space="preserve">  Group #3 </w:t>
-            </w:r>
-          </w:p>
-        </w:tc>
-        <w:tc>
-          <w:tcPr>
-            <w:tcW w:w="1553" w:type="dxa"/>
-            <w:tcBorders>
-              <w:top w:val="single" w:sz="4" w:space="0" w:color="000000"/>
-              <w:left w:val="single" w:sz="4" w:space="0" w:color="000000"/>
-              <w:bottom w:val="single" w:sz="4" w:space="0" w:color="000000"/>
-              <w:right w:val="single" w:sz="4" w:space="0" w:color="000000"/>
-            </w:tcBorders>
-            <w:shd w:val="clear" w:color="auto" w:fill="92D050"/>
-            <w:tcMar>
-              <w:top w:w="0" w:type="dxa"/>
-              <w:left w:w="0" w:type="dxa"/>
-              <w:bottom w:w="0" w:type="dxa"/>
-              <w:right w:w="0" w:type="dxa"/>
-            </w:tcMar>
-            <w:vAlign w:val="center"/>
-          </w:tcPr>
-          <w:p>
-            <w:pPr>
-              <w:pStyle w:val="TableParagraph"/>
-              <w:ind w:left="0"/>
-              <w:rPr>
-                <w:sz w:val="20"/>
-                <w:szCs w:val="20"/>
-              </w:rPr>
-            </w:pPr>
-            <w:r>
-              <w:rPr>
-                <w:sz w:val="20"/>
-                <w:szCs w:val="20"/>
-              </w:rPr>
-              <w:t xml:space="preserve">  16-04-2022</w:t>
-            </w:r>
-          </w:p>
-        </w:tc>
-        <w:tc>
-          <w:tcPr>
-            <w:tcW w:w="2708" w:type="dxa"/>
-            <w:tcBorders>
-              <w:top w:val="single" w:sz="4" w:space="0" w:color="000000"/>
-              <w:left w:val="single" w:sz="4" w:space="0" w:color="000000"/>
-              <w:bottom w:val="single" w:sz="4" w:space="0" w:color="000000"/>
-              <w:right w:val="single" w:sz="4" w:space="0" w:color="000000"/>
-            </w:tcBorders>
-            <w:shd w:val="clear" w:color="auto" w:fill="92D050"/>
-            <w:tcMar>
-              <w:top w:w="0" w:type="dxa"/>
-              <w:left w:w="0" w:type="dxa"/>
-              <w:bottom w:w="0" w:type="dxa"/>
-              <w:right w:w="0" w:type="dxa"/>
-            </w:tcMar>
-            <w:vAlign w:val="center"/>
-          </w:tcPr>
-          <w:p>
-            <w:pPr>
-              <w:pStyle w:val="TableParagraph"/>
-              <w:ind w:left="0"/>
-              <w:rPr>
-                <w:sz w:val="20"/>
-                <w:szCs w:val="20"/>
-              </w:rPr>
-            </w:pPr>
-            <w:r>
-              <w:rPr>
-                <w:sz w:val="20"/>
-                <w:szCs w:val="20"/>
-              </w:rPr>
-              <w:t xml:space="preserve">  Draft Update Project Plan</w:t>
-            </w:r>
-          </w:p>
-        </w:tc>
-        <w:tc>
-          <w:tcPr>
-            <w:tcW w:w="1560" w:type="dxa"/>
-            <w:tcBorders>
-              <w:top w:val="single" w:sz="4" w:space="0" w:color="000000"/>
-              <w:left w:val="single" w:sz="4" w:space="0" w:color="000000"/>
-              <w:bottom w:val="single" w:sz="4" w:space="0" w:color="000000"/>
-              <w:right w:val="single" w:sz="4" w:space="0" w:color="000000"/>
-            </w:tcBorders>
-            <w:shd w:val="clear" w:color="auto" w:fill="92D050"/>
             <w:tcMar>
               <w:top w:w="0" w:type="dxa"/>
               <w:left w:w="0" w:type="dxa"/>
@@ -5432,11 +5432,7 @@
         <w:t xml:space="preserve"> </w:t>
       </w:r>
       <w:r>
-        <w:t xml:space="preserve">climate control. It began as a joint venture with Honeywell, although it is </w:t>
-      </w:r>
-      <w:proofErr w:type="gramStart"/>
-      <w:r>
-        <w:t>an</w:t>
+        <w:t>climate control. It began as a joint venture with Honeywell, although it is an</w:t>
       </w:r>
       <w:r>
         <w:t xml:space="preserve"> </w:t>
@@ -5448,11 +5444,7 @@
         <w:t xml:space="preserve"> </w:t>
       </w:r>
       <w:r>
-        <w:t>independent</w:t>
-      </w:r>
-      <w:proofErr w:type="gramEnd"/>
-      <w:r>
-        <w:t xml:space="preserve"> organization today, it specializes in climate control systems, them being</w:t>
+        <w:t>independent organization today, it specializes in climate control systems, them being</w:t>
       </w:r>
       <w:r>
         <w:rPr>
@@ -20413,15 +20405,7 @@
                 <w:sz w:val="24"/>
                 <w:szCs w:val="24"/>
               </w:rPr>
-              <w:t>- All code is backed-</w:t>
-            </w:r>
-            <w:proofErr w:type="gramStart"/>
-            <w:r>
-              <w:rPr>
-                <w:sz w:val="24"/>
-                <w:szCs w:val="24"/>
-              </w:rPr>
-              <w:t>up</w:t>
+              <w:t>- All code is backed-up</w:t>
             </w:r>
             <w:r>
               <w:rPr>
@@ -20438,7 +20422,6 @@
               </w:rPr>
               <w:t xml:space="preserve"> in</w:t>
             </w:r>
-            <w:proofErr w:type="gramEnd"/>
             <w:r>
               <w:rPr>
                 <w:spacing w:val="-57"/>
@@ -23647,7 +23630,7 @@
         <v:path o:extrusionok="f" gradientshapeok="t" o:connecttype="rect"/>
         <o:lock v:ext="edit" aspectratio="t"/>
       </v:shapetype>
-      <v:shape id="_x0000_i1351" type="#_x0000_t75" style="width:11.25pt;height:11.25pt" o:bullet="t">
+      <v:shape id="_x0000_i1073" type="#_x0000_t75" style="width:11.25pt;height:11.25pt" o:bullet="t">
         <v:imagedata r:id="rId1" o:title="msoE9D5"/>
       </v:shape>
     </w:pict>

</xml_diff>